<commit_message>
#19: write-up.docx, enhance results
</commit_message>
<xml_diff>
--- a/hw2/write-up.docx
+++ b/hw2/write-up.docx
@@ -843,21 +843,7 @@
           <w:sz w:val="24"/>
           <w:szCs w:val="24"/>
         </w:rPr>
-        <w:t xml:space="preserve"> including the </w:t>
-      </w:r>
-      <w:r>
-        <w:rPr>
-          <w:sz w:val="24"/>
-          <w:szCs w:val="24"/>
-        </w:rPr>
-        <w:t>natural language toolkit</w:t>
-      </w:r>
-      <w:r>
-        <w:rPr>
-          <w:sz w:val="24"/>
-          <w:szCs w:val="24"/>
-        </w:rPr>
-        <w:t xml:space="preserve"> </w:t>
+        <w:t xml:space="preserve"> including the natural language toolkit </w:t>
       </w:r>
       <w:r>
         <w:rPr>
@@ -879,16 +865,7 @@
           <w:sz w:val="24"/>
           <w:szCs w:val="24"/>
         </w:rPr>
-        <w:t xml:space="preserve"> provide nearly all</w:t>
-      </w:r>
-      <w:bookmarkStart w:id="0" w:name="_GoBack"/>
-      <w:bookmarkEnd w:id="0"/>
-      <w:r>
-        <w:rPr>
-          <w:sz w:val="24"/>
-          <w:szCs w:val="24"/>
-        </w:rPr>
-        <w:t xml:space="preserve"> capabilities for data scientists and engineers.</w:t>
+        <w:t xml:space="preserve"> provide nearly all capabilities for data scientists and engineers.</w:t>
       </w:r>
       <w:r>
         <w:rPr>
@@ -2247,14 +2224,7 @@
           <w:sz w:val="24"/>
           <w:szCs w:val="24"/>
         </w:rPr>
-        <w:t xml:space="preserve"> T</w:t>
-      </w:r>
-      <w:r>
-        <w:rPr>
-          <w:sz w:val="24"/>
-          <w:szCs w:val="24"/>
-        </w:rPr>
-        <w:t>he</w:t>
+        <w:t xml:space="preserve"> The</w:t>
       </w:r>
       <w:r>
         <w:rPr>
@@ -2319,14 +2289,7 @@
           <w:sz w:val="24"/>
           <w:szCs w:val="24"/>
         </w:rPr>
-        <w:t xml:space="preserve"> </w:t>
-      </w:r>
-      <w:r>
-        <w:rPr>
-          <w:sz w:val="24"/>
-          <w:szCs w:val="24"/>
-        </w:rPr>
-        <w:t xml:space="preserve">However, this configuration was disabled. </w:t>
+        <w:t xml:space="preserve"> However, this configuration was disabled. </w:t>
       </w:r>
       <w:r>
         <w:rPr>
@@ -2820,7 +2783,30 @@
           <w:sz w:val="24"/>
           <w:szCs w:val="24"/>
         </w:rPr>
-        <w:t xml:space="preserve"> Moreover, the captured tweets in the dataset may not contain enough variations.</w:t>
+        <w:t xml:space="preserve"> Moreover, the captured tweets in the dataset may not contain enough </w:t>
+      </w:r>
+      <w:bookmarkStart w:id="0" w:name="_GoBack"/>
+      <w:bookmarkEnd w:id="0"/>
+      <w:r>
+        <w:rPr>
+          <w:sz w:val="24"/>
+          <w:szCs w:val="24"/>
+        </w:rPr>
+        <w:t>word</w:t>
+      </w:r>
+      <w:r>
+        <w:rPr>
+          <w:sz w:val="24"/>
+          <w:szCs w:val="24"/>
+        </w:rPr>
+        <w:t>s</w:t>
+      </w:r>
+      <w:r>
+        <w:rPr>
+          <w:sz w:val="24"/>
+          <w:szCs w:val="24"/>
+        </w:rPr>
+        <w:t>.</w:t>
       </w:r>
       <w:r>
         <w:rPr>
@@ -2863,6 +2849,133 @@
           <w:szCs w:val="24"/>
         </w:rPr>
         <w:t>.</w:t>
+      </w:r>
+      <w:r>
+        <w:rPr>
+          <w:sz w:val="24"/>
+          <w:szCs w:val="24"/>
+        </w:rPr>
+        <w:t xml:space="preserve"> </w:t>
+      </w:r>
+      <w:r>
+        <w:rPr>
+          <w:sz w:val="24"/>
+          <w:szCs w:val="24"/>
+        </w:rPr>
+        <w:t>Furthermore, a</w:t>
+      </w:r>
+      <w:r>
+        <w:rPr>
+          <w:sz w:val="24"/>
+          <w:szCs w:val="24"/>
+        </w:rPr>
+        <w:t>dding the POS suffix to each word before applying TFIDF vectorization increases the spars</w:t>
+      </w:r>
+      <w:r>
+        <w:rPr>
+          <w:sz w:val="24"/>
+          <w:szCs w:val="24"/>
+        </w:rPr>
+        <w:t>ity of</w:t>
+      </w:r>
+      <w:r>
+        <w:rPr>
+          <w:sz w:val="24"/>
+          <w:szCs w:val="24"/>
+        </w:rPr>
+        <w:t xml:space="preserve"> data. </w:t>
+      </w:r>
+      <w:r>
+        <w:rPr>
+          <w:sz w:val="24"/>
+          <w:szCs w:val="24"/>
+        </w:rPr>
+        <w:t xml:space="preserve">Since </w:t>
+      </w:r>
+      <w:r>
+        <w:rPr>
+          <w:sz w:val="24"/>
+          <w:szCs w:val="24"/>
+        </w:rPr>
+        <w:t>tweets</w:t>
+      </w:r>
+      <w:r>
+        <w:rPr>
+          <w:sz w:val="24"/>
+          <w:szCs w:val="24"/>
+        </w:rPr>
+        <w:t xml:space="preserve"> </w:t>
+      </w:r>
+      <w:r>
+        <w:rPr>
+          <w:sz w:val="24"/>
+          <w:szCs w:val="24"/>
+        </w:rPr>
+        <w:t>are</w:t>
+      </w:r>
+      <w:r>
+        <w:rPr>
+          <w:sz w:val="24"/>
+          <w:szCs w:val="24"/>
+        </w:rPr>
+        <w:t xml:space="preserve"> limited to a maximum of </w:t>
+      </w:r>
+      <w:r>
+        <w:rPr>
+          <w:sz w:val="24"/>
+          <w:szCs w:val="24"/>
+        </w:rPr>
+        <w:t>140 characters</w:t>
+      </w:r>
+      <w:r>
+        <w:rPr>
+          <w:rStyle w:val="FootnoteReference"/>
+          <w:sz w:val="24"/>
+          <w:szCs w:val="24"/>
+        </w:rPr>
+        <w:footnoteReference w:id="12"/>
+      </w:r>
+      <w:r>
+        <w:rPr>
+          <w:sz w:val="24"/>
+          <w:szCs w:val="24"/>
+        </w:rPr>
+        <w:t xml:space="preserve">, there POS approach may not have enough </w:t>
+      </w:r>
+      <w:r>
+        <w:rPr>
+          <w:sz w:val="24"/>
+          <w:szCs w:val="24"/>
+        </w:rPr>
+        <w:t xml:space="preserve">binned </w:t>
+      </w:r>
+      <w:r>
+        <w:rPr>
+          <w:sz w:val="24"/>
+          <w:szCs w:val="24"/>
+        </w:rPr>
+        <w:t>wor</w:t>
+      </w:r>
+      <w:r>
+        <w:rPr>
+          <w:sz w:val="24"/>
+          <w:szCs w:val="24"/>
+        </w:rPr>
+        <w:t>ds</w:t>
+      </w:r>
+      <w:r>
+        <w:rPr>
+          <w:sz w:val="24"/>
+          <w:szCs w:val="24"/>
+        </w:rPr>
+        <w:t>.</w:t>
+      </w:r>
+      <w:r>
+        <w:rPr>
+          <w:sz w:val="24"/>
+          <w:szCs w:val="24"/>
+        </w:rPr>
+        <w:t xml:space="preserve"> It would be interesting to test this implementation with more data, as well as a different corpus.</w:t>
       </w:r>
     </w:p>
     <w:p>
@@ -3278,7 +3391,15 @@
           <w:sz w:val="24"/>
           <w:szCs w:val="24"/>
         </w:rPr>
-        <w:t xml:space="preserve"> in engineering </w:t>
+        <w:t xml:space="preserve"> in </w:t>
+      </w:r>
+      <w:r>
+        <w:rPr>
+          <w:sz w:val="24"/>
+          <w:szCs w:val="24"/>
+        </w:rPr>
+        <w:lastRenderedPageBreak/>
+        <w:t xml:space="preserve">engineering </w:t>
       </w:r>
       <w:r>
         <w:rPr>
@@ -3454,7 +3575,6 @@
           <w:sz w:val="24"/>
           <w:szCs w:val="24"/>
         </w:rPr>
-        <w:lastRenderedPageBreak/>
         <w:t xml:space="preserve">As shown above, a single </w:t>
       </w:r>
       <w:r>
@@ -3560,14 +3680,7 @@
           <w:sz w:val="24"/>
           <w:szCs w:val="24"/>
         </w:rPr>
-        <w:t xml:space="preserve"> A</w:t>
-      </w:r>
-      <w:r>
-        <w:rPr>
-          <w:sz w:val="24"/>
-          <w:szCs w:val="24"/>
-        </w:rPr>
-        <w:t>n interesting extension to the overall results could include</w:t>
+        <w:t xml:space="preserve"> An interesting extension to the overall results could include</w:t>
       </w:r>
       <w:r>
         <w:rPr>
@@ -12323,6 +12436,33 @@
             <w:rStyle w:val="Hyperlink"/>
           </w:rPr>
           <w:t>https://scikit-learn.org/stable/modules/generated/sklearn.model_selection.train_test_split.html</w:t>
+        </w:r>
+      </w:hyperlink>
+    </w:p>
+  </w:footnote>
+  <w:footnote w:id="12">
+    <w:p>
+      <w:pPr>
+        <w:pStyle w:val="FootnoteText"/>
+        <w:rPr>
+          <w:lang w:val="en-CA"/>
+        </w:rPr>
+      </w:pPr>
+      <w:r>
+        <w:rPr>
+          <w:rStyle w:val="FootnoteReference"/>
+        </w:rPr>
+        <w:footnoteRef/>
+      </w:r>
+      <w:r>
+        <w:t xml:space="preserve"> </w:t>
+      </w:r>
+      <w:hyperlink r:id="rId12" w:history="1">
+        <w:r>
+          <w:rPr>
+            <w:rStyle w:val="Hyperlink"/>
+          </w:rPr>
+          <w:t>https://developer.twitter.com/en/docs/basics/counting-characters.html</w:t>
         </w:r>
       </w:hyperlink>
     </w:p>
@@ -13641,7 +13781,7 @@
 </file>
 
 <file path=customXml/itemProps2.xml><?xml version="1.0" encoding="utf-8"?>
-<ds:datastoreItem xmlns:ds="http://schemas.openxmlformats.org/officeDocument/2006/customXml" ds:itemID="{2208F768-AEB7-4924-84FB-4271B28D99DB}">
+<ds:datastoreItem xmlns:ds="http://schemas.openxmlformats.org/officeDocument/2006/customXml" ds:itemID="{D2D40E2D-E8B6-4BCC-8F2E-BC557E202C5D}">
   <ds:schemaRefs>
     <ds:schemaRef ds:uri="http://schemas.openxmlformats.org/officeDocument/2006/bibliography"/>
   </ds:schemaRefs>

</xml_diff>

<commit_message>
#19: write-up.docx, add appendix and context
</commit_message>
<xml_diff>
--- a/hw2/write-up.docx
+++ b/hw2/write-up.docx
@@ -2785,6 +2785,231 @@
         </w:rPr>
         <w:t xml:space="preserve"> Moreover, the captured tweets in the dataset may not contain enough </w:t>
       </w:r>
+      <w:r>
+        <w:rPr>
+          <w:sz w:val="24"/>
+          <w:szCs w:val="24"/>
+        </w:rPr>
+        <w:t>word</w:t>
+      </w:r>
+      <w:r>
+        <w:rPr>
+          <w:sz w:val="24"/>
+          <w:szCs w:val="24"/>
+        </w:rPr>
+        <w:t>s</w:t>
+      </w:r>
+      <w:r>
+        <w:rPr>
+          <w:sz w:val="24"/>
+          <w:szCs w:val="24"/>
+        </w:rPr>
+        <w:t>.</w:t>
+      </w:r>
+      <w:r>
+        <w:rPr>
+          <w:sz w:val="24"/>
+          <w:szCs w:val="24"/>
+        </w:rPr>
+        <w:t xml:space="preserve"> Specifically, adding more data could allow the predictive model</w:t>
+      </w:r>
+      <w:r>
+        <w:rPr>
+          <w:sz w:val="24"/>
+          <w:szCs w:val="24"/>
+        </w:rPr>
+        <w:t xml:space="preserve"> (i.e. Naive Bayes)</w:t>
+      </w:r>
+      <w:r>
+        <w:rPr>
+          <w:sz w:val="24"/>
+          <w:szCs w:val="24"/>
+        </w:rPr>
+        <w:t xml:space="preserve"> to better learn between </w:t>
+      </w:r>
+      <w:r>
+        <w:rPr>
+          <w:sz w:val="24"/>
+          <w:szCs w:val="24"/>
+        </w:rPr>
+        <w:t>positive versus negative sentiment</w:t>
+      </w:r>
+      <w:r>
+        <w:rPr>
+          <w:sz w:val="24"/>
+          <w:szCs w:val="24"/>
+        </w:rPr>
+        <w:t>s</w:t>
+      </w:r>
+      <w:r>
+        <w:rPr>
+          <w:sz w:val="24"/>
+          <w:szCs w:val="24"/>
+        </w:rPr>
+        <w:t>.</w:t>
+      </w:r>
+      <w:r>
+        <w:rPr>
+          <w:sz w:val="24"/>
+          <w:szCs w:val="24"/>
+        </w:rPr>
+        <w:t xml:space="preserve"> </w:t>
+      </w:r>
+      <w:r>
+        <w:rPr>
+          <w:sz w:val="24"/>
+          <w:szCs w:val="24"/>
+        </w:rPr>
+        <w:t>Furthermore, a</w:t>
+      </w:r>
+      <w:r>
+        <w:rPr>
+          <w:sz w:val="24"/>
+          <w:szCs w:val="24"/>
+        </w:rPr>
+        <w:t>dding the POS suffix</w:t>
+      </w:r>
+      <w:r>
+        <w:rPr>
+          <w:sz w:val="24"/>
+          <w:szCs w:val="24"/>
+        </w:rPr>
+        <w:t>,</w:t>
+      </w:r>
+      <w:r>
+        <w:rPr>
+          <w:sz w:val="24"/>
+          <w:szCs w:val="24"/>
+        </w:rPr>
+        <w:t xml:space="preserve"> </w:t>
+      </w:r>
+      <w:r>
+        <w:rPr>
+          <w:sz w:val="24"/>
+          <w:szCs w:val="24"/>
+        </w:rPr>
+        <w:t>as an integer representation</w:t>
+      </w:r>
+      <w:r>
+        <w:rPr>
+          <w:sz w:val="24"/>
+          <w:szCs w:val="24"/>
+        </w:rPr>
+        <w:t xml:space="preserve"> </w:t>
+      </w:r>
+      <w:r>
+        <w:rPr>
+          <w:sz w:val="24"/>
+          <w:szCs w:val="24"/>
+        </w:rPr>
+        <w:t xml:space="preserve">(see </w:t>
+      </w:r>
+      <w:r>
+        <w:rPr>
+          <w:sz w:val="24"/>
+          <w:szCs w:val="24"/>
+        </w:rPr>
+        <w:t xml:space="preserve">Appendix D and </w:t>
+      </w:r>
+      <w:r>
+        <w:rPr>
+          <w:sz w:val="24"/>
+          <w:szCs w:val="24"/>
+        </w:rPr>
+        <w:t>Appendix J)</w:t>
+      </w:r>
+      <w:r>
+        <w:rPr>
+          <w:sz w:val="24"/>
+          <w:szCs w:val="24"/>
+        </w:rPr>
+        <w:t xml:space="preserve"> to each word</w:t>
+      </w:r>
+      <w:r>
+        <w:rPr>
+          <w:sz w:val="24"/>
+          <w:szCs w:val="24"/>
+        </w:rPr>
+        <w:t>,</w:t>
+      </w:r>
+      <w:r>
+        <w:rPr>
+          <w:sz w:val="24"/>
+          <w:szCs w:val="24"/>
+        </w:rPr>
+        <w:t xml:space="preserve"> before applying TFIDF vectorization increases the spars</w:t>
+      </w:r>
+      <w:r>
+        <w:rPr>
+          <w:sz w:val="24"/>
+          <w:szCs w:val="24"/>
+        </w:rPr>
+        <w:t>ity of</w:t>
+      </w:r>
+      <w:r>
+        <w:rPr>
+          <w:sz w:val="24"/>
+          <w:szCs w:val="24"/>
+        </w:rPr>
+        <w:t xml:space="preserve"> data. </w:t>
+      </w:r>
+      <w:r>
+        <w:rPr>
+          <w:sz w:val="24"/>
+          <w:szCs w:val="24"/>
+        </w:rPr>
+        <w:t xml:space="preserve">Since </w:t>
+      </w:r>
+      <w:r>
+        <w:rPr>
+          <w:sz w:val="24"/>
+          <w:szCs w:val="24"/>
+        </w:rPr>
+        <w:t>tweets</w:t>
+      </w:r>
+      <w:r>
+        <w:rPr>
+          <w:sz w:val="24"/>
+          <w:szCs w:val="24"/>
+        </w:rPr>
+        <w:t xml:space="preserve"> </w:t>
+      </w:r>
+      <w:r>
+        <w:rPr>
+          <w:sz w:val="24"/>
+          <w:szCs w:val="24"/>
+        </w:rPr>
+        <w:t>are</w:t>
+      </w:r>
+      <w:r>
+        <w:rPr>
+          <w:sz w:val="24"/>
+          <w:szCs w:val="24"/>
+        </w:rPr>
+        <w:t xml:space="preserve"> limited to a maximum of </w:t>
+      </w:r>
+      <w:r>
+        <w:rPr>
+          <w:sz w:val="24"/>
+          <w:szCs w:val="24"/>
+        </w:rPr>
+        <w:t>140 characters</w:t>
+      </w:r>
+      <w:r>
+        <w:rPr>
+          <w:rStyle w:val="FootnoteReference"/>
+          <w:sz w:val="24"/>
+          <w:szCs w:val="24"/>
+        </w:rPr>
+        <w:footnoteReference w:id="12"/>
+      </w:r>
+      <w:r>
+        <w:rPr>
+          <w:sz w:val="24"/>
+          <w:szCs w:val="24"/>
+        </w:rPr>
+        <w:t>, the</w:t>
+      </w:r>
       <w:bookmarkStart w:id="0" w:name="_GoBack"/>
       <w:bookmarkEnd w:id="0"/>
       <w:r>
@@ -2792,155 +3017,7 @@
           <w:sz w:val="24"/>
           <w:szCs w:val="24"/>
         </w:rPr>
-        <w:t>word</w:t>
-      </w:r>
-      <w:r>
-        <w:rPr>
-          <w:sz w:val="24"/>
-          <w:szCs w:val="24"/>
-        </w:rPr>
-        <w:t>s</w:t>
-      </w:r>
-      <w:r>
-        <w:rPr>
-          <w:sz w:val="24"/>
-          <w:szCs w:val="24"/>
-        </w:rPr>
-        <w:t>.</w:t>
-      </w:r>
-      <w:r>
-        <w:rPr>
-          <w:sz w:val="24"/>
-          <w:szCs w:val="24"/>
-        </w:rPr>
-        <w:t xml:space="preserve"> Specifically, adding more data could allow the predictive model</w:t>
-      </w:r>
-      <w:r>
-        <w:rPr>
-          <w:sz w:val="24"/>
-          <w:szCs w:val="24"/>
-        </w:rPr>
-        <w:t xml:space="preserve"> (i.e. Naive Bayes)</w:t>
-      </w:r>
-      <w:r>
-        <w:rPr>
-          <w:sz w:val="24"/>
-          <w:szCs w:val="24"/>
-        </w:rPr>
-        <w:t xml:space="preserve"> to better learn between </w:t>
-      </w:r>
-      <w:r>
-        <w:rPr>
-          <w:sz w:val="24"/>
-          <w:szCs w:val="24"/>
-        </w:rPr>
-        <w:t>positive versus negative sentiment</w:t>
-      </w:r>
-      <w:r>
-        <w:rPr>
-          <w:sz w:val="24"/>
-          <w:szCs w:val="24"/>
-        </w:rPr>
-        <w:t>s</w:t>
-      </w:r>
-      <w:r>
-        <w:rPr>
-          <w:sz w:val="24"/>
-          <w:szCs w:val="24"/>
-        </w:rPr>
-        <w:t>.</w:t>
-      </w:r>
-      <w:r>
-        <w:rPr>
-          <w:sz w:val="24"/>
-          <w:szCs w:val="24"/>
-        </w:rPr>
-        <w:t xml:space="preserve"> </w:t>
-      </w:r>
-      <w:r>
-        <w:rPr>
-          <w:sz w:val="24"/>
-          <w:szCs w:val="24"/>
-        </w:rPr>
-        <w:t>Furthermore, a</w:t>
-      </w:r>
-      <w:r>
-        <w:rPr>
-          <w:sz w:val="24"/>
-          <w:szCs w:val="24"/>
-        </w:rPr>
-        <w:t>dding the POS suffix to each word before applying TFIDF vectorization increases the spars</w:t>
-      </w:r>
-      <w:r>
-        <w:rPr>
-          <w:sz w:val="24"/>
-          <w:szCs w:val="24"/>
-        </w:rPr>
-        <w:t>ity of</w:t>
-      </w:r>
-      <w:r>
-        <w:rPr>
-          <w:sz w:val="24"/>
-          <w:szCs w:val="24"/>
-        </w:rPr>
-        <w:t xml:space="preserve"> data. </w:t>
-      </w:r>
-      <w:r>
-        <w:rPr>
-          <w:sz w:val="24"/>
-          <w:szCs w:val="24"/>
-        </w:rPr>
-        <w:t xml:space="preserve">Since </w:t>
-      </w:r>
-      <w:r>
-        <w:rPr>
-          <w:sz w:val="24"/>
-          <w:szCs w:val="24"/>
-        </w:rPr>
-        <w:t>tweets</w:t>
-      </w:r>
-      <w:r>
-        <w:rPr>
-          <w:sz w:val="24"/>
-          <w:szCs w:val="24"/>
-        </w:rPr>
-        <w:t xml:space="preserve"> </w:t>
-      </w:r>
-      <w:r>
-        <w:rPr>
-          <w:sz w:val="24"/>
-          <w:szCs w:val="24"/>
-        </w:rPr>
-        <w:t>are</w:t>
-      </w:r>
-      <w:r>
-        <w:rPr>
-          <w:sz w:val="24"/>
-          <w:szCs w:val="24"/>
-        </w:rPr>
-        <w:t xml:space="preserve"> limited to a maximum of </w:t>
-      </w:r>
-      <w:r>
-        <w:rPr>
-          <w:sz w:val="24"/>
-          <w:szCs w:val="24"/>
-        </w:rPr>
-        <w:t>140 characters</w:t>
-      </w:r>
-      <w:r>
-        <w:rPr>
-          <w:rStyle w:val="FootnoteReference"/>
-          <w:sz w:val="24"/>
-          <w:szCs w:val="24"/>
-        </w:rPr>
-        <w:footnoteReference w:id="12"/>
-      </w:r>
-      <w:r>
-        <w:rPr>
-          <w:sz w:val="24"/>
-          <w:szCs w:val="24"/>
-        </w:rPr>
-        <w:t xml:space="preserve">, there POS approach may not have enough </w:t>
+        <w:t xml:space="preserve"> POS approach may not have enough </w:t>
       </w:r>
       <w:r>
         <w:rPr>
@@ -6076,7 +6153,6 @@
     </w:p>
     <w:p>
       <w:pPr>
-        <w:ind w:left="720"/>
         <w:rPr>
           <w:rFonts w:ascii="Courier New" w:hAnsi="Courier New" w:cs="Courier New"/>
           <w:sz w:val="20"/>
@@ -6112,7 +6188,6 @@
     </w:p>
     <w:p>
       <w:pPr>
-        <w:ind w:left="720"/>
         <w:rPr>
           <w:rFonts w:ascii="Courier New" w:hAnsi="Courier New" w:cs="Courier New"/>
           <w:sz w:val="20"/>
@@ -6148,7 +6223,6 @@
     </w:p>
     <w:p>
       <w:pPr>
-        <w:ind w:left="720"/>
         <w:rPr>
           <w:rFonts w:ascii="Courier New" w:hAnsi="Courier New" w:cs="Courier New"/>
           <w:sz w:val="20"/>
@@ -6202,7 +6276,6 @@
     </w:p>
     <w:p>
       <w:pPr>
-        <w:ind w:left="720"/>
         <w:rPr>
           <w:rFonts w:ascii="Courier New" w:hAnsi="Courier New" w:cs="Courier New"/>
           <w:sz w:val="20"/>
@@ -6257,7 +6330,6 @@
     </w:p>
     <w:p>
       <w:pPr>
-        <w:ind w:left="720"/>
         <w:rPr>
           <w:rFonts w:ascii="Courier New" w:hAnsi="Courier New" w:cs="Courier New"/>
           <w:sz w:val="20"/>
@@ -6321,7 +6393,6 @@
     </w:p>
     <w:p>
       <w:pPr>
-        <w:ind w:left="720"/>
         <w:rPr>
           <w:rFonts w:ascii="Courier New" w:hAnsi="Courier New" w:cs="Courier New"/>
           <w:sz w:val="20"/>
@@ -6385,7 +6456,6 @@
     </w:p>
     <w:p>
       <w:pPr>
-        <w:ind w:left="720"/>
         <w:rPr>
           <w:rFonts w:ascii="Courier New" w:hAnsi="Courier New" w:cs="Courier New"/>
           <w:sz w:val="20"/>
@@ -12081,6 +12151,769 @@
           <w:szCs w:val="20"/>
         </w:rPr>
         <w:t>()</w:t>
+      </w:r>
+    </w:p>
+    <w:p>
+      <w:pPr>
+        <w:rPr>
+          <w:rFonts w:cstheme="minorHAnsi"/>
+          <w:b/>
+        </w:rPr>
+      </w:pPr>
+    </w:p>
+    <w:p>
+      <w:pPr>
+        <w:rPr>
+          <w:rFonts w:cstheme="minorHAnsi"/>
+        </w:rPr>
+      </w:pPr>
+      <w:r>
+        <w:rPr>
+          <w:rFonts w:cstheme="minorHAnsi"/>
+          <w:b/>
+        </w:rPr>
+        <w:t xml:space="preserve">Appendix </w:t>
+      </w:r>
+      <w:r>
+        <w:rPr>
+          <w:rFonts w:cstheme="minorHAnsi"/>
+          <w:b/>
+        </w:rPr>
+        <w:t>J</w:t>
+      </w:r>
+      <w:r>
+        <w:rPr>
+          <w:rFonts w:cstheme="minorHAnsi"/>
+          <w:b/>
+        </w:rPr>
+        <w:t>:</w:t>
+      </w:r>
+      <w:r>
+        <w:rPr>
+          <w:rFonts w:cstheme="minorHAnsi"/>
+        </w:rPr>
+        <w:t xml:space="preserve"> </w:t>
+      </w:r>
+      <w:r>
+        <w:rPr>
+          <w:rFonts w:cstheme="minorHAnsi"/>
+        </w:rPr>
+        <w:t xml:space="preserve">numeric representation of </w:t>
+      </w:r>
+      <w:proofErr w:type="spellStart"/>
+      <w:r>
+        <w:rPr>
+          <w:rFonts w:cstheme="minorHAnsi"/>
+        </w:rPr>
+        <w:t>penn</w:t>
+      </w:r>
+      <w:proofErr w:type="spellEnd"/>
+      <w:r>
+        <w:rPr>
+          <w:rFonts w:cstheme="minorHAnsi"/>
+        </w:rPr>
+        <w:t xml:space="preserve"> treebank</w:t>
+      </w:r>
+      <w:r>
+        <w:rPr>
+          <w:rFonts w:cstheme="minorHAnsi"/>
+        </w:rPr>
+        <w:t>.</w:t>
+      </w:r>
+    </w:p>
+    <w:p>
+      <w:pPr>
+        <w:ind w:left="720"/>
+        <w:rPr>
+          <w:rFonts w:ascii="Courier New" w:hAnsi="Courier New" w:cs="Courier New"/>
+          <w:sz w:val="20"/>
+          <w:szCs w:val="20"/>
+        </w:rPr>
+      </w:pPr>
+      <w:proofErr w:type="spellStart"/>
+      <w:r>
+        <w:rPr>
+          <w:rFonts w:ascii="Courier New" w:hAnsi="Courier New" w:cs="Courier New"/>
+          <w:sz w:val="20"/>
+          <w:szCs w:val="20"/>
+        </w:rPr>
+        <w:t>penn_scale</w:t>
+      </w:r>
+      <w:proofErr w:type="spellEnd"/>
+      <w:r>
+        <w:rPr>
+          <w:rFonts w:ascii="Courier New" w:hAnsi="Courier New" w:cs="Courier New"/>
+          <w:sz w:val="20"/>
+          <w:szCs w:val="20"/>
+        </w:rPr>
+        <w:t xml:space="preserve"> = {</w:t>
+      </w:r>
+    </w:p>
+    <w:p>
+      <w:pPr>
+        <w:ind w:left="720"/>
+        <w:rPr>
+          <w:rFonts w:ascii="Courier New" w:hAnsi="Courier New" w:cs="Courier New"/>
+          <w:sz w:val="20"/>
+          <w:szCs w:val="20"/>
+        </w:rPr>
+      </w:pPr>
+      <w:r>
+        <w:rPr>
+          <w:rFonts w:ascii="Courier New" w:hAnsi="Courier New" w:cs="Courier New"/>
+          <w:sz w:val="20"/>
+          <w:szCs w:val="20"/>
+        </w:rPr>
+        <w:t xml:space="preserve">    'CC': 2,</w:t>
+      </w:r>
+    </w:p>
+    <w:p>
+      <w:pPr>
+        <w:ind w:left="720"/>
+        <w:rPr>
+          <w:rFonts w:ascii="Courier New" w:hAnsi="Courier New" w:cs="Courier New"/>
+          <w:sz w:val="20"/>
+          <w:szCs w:val="20"/>
+        </w:rPr>
+      </w:pPr>
+      <w:r>
+        <w:rPr>
+          <w:rFonts w:ascii="Courier New" w:hAnsi="Courier New" w:cs="Courier New"/>
+          <w:sz w:val="20"/>
+          <w:szCs w:val="20"/>
+        </w:rPr>
+        <w:t xml:space="preserve">    'CD': 3,</w:t>
+      </w:r>
+    </w:p>
+    <w:p>
+      <w:pPr>
+        <w:ind w:left="720"/>
+        <w:rPr>
+          <w:rFonts w:ascii="Courier New" w:hAnsi="Courier New" w:cs="Courier New"/>
+          <w:sz w:val="20"/>
+          <w:szCs w:val="20"/>
+        </w:rPr>
+      </w:pPr>
+      <w:r>
+        <w:rPr>
+          <w:rFonts w:ascii="Courier New" w:hAnsi="Courier New" w:cs="Courier New"/>
+          <w:sz w:val="20"/>
+          <w:szCs w:val="20"/>
+        </w:rPr>
+        <w:t xml:space="preserve">    'DT': 4,</w:t>
+      </w:r>
+    </w:p>
+    <w:p>
+      <w:pPr>
+        <w:ind w:left="720"/>
+        <w:rPr>
+          <w:rFonts w:ascii="Courier New" w:hAnsi="Courier New" w:cs="Courier New"/>
+          <w:sz w:val="20"/>
+          <w:szCs w:val="20"/>
+        </w:rPr>
+      </w:pPr>
+      <w:r>
+        <w:rPr>
+          <w:rFonts w:ascii="Courier New" w:hAnsi="Courier New" w:cs="Courier New"/>
+          <w:sz w:val="20"/>
+          <w:szCs w:val="20"/>
+        </w:rPr>
+        <w:t xml:space="preserve">    'EX': 5,</w:t>
+      </w:r>
+    </w:p>
+    <w:p>
+      <w:pPr>
+        <w:ind w:left="720"/>
+        <w:rPr>
+          <w:rFonts w:ascii="Courier New" w:hAnsi="Courier New" w:cs="Courier New"/>
+          <w:sz w:val="20"/>
+          <w:szCs w:val="20"/>
+        </w:rPr>
+      </w:pPr>
+      <w:r>
+        <w:rPr>
+          <w:rFonts w:ascii="Courier New" w:hAnsi="Courier New" w:cs="Courier New"/>
+          <w:sz w:val="20"/>
+          <w:szCs w:val="20"/>
+        </w:rPr>
+        <w:t xml:space="preserve">    'FW': 6,</w:t>
+      </w:r>
+    </w:p>
+    <w:p>
+      <w:pPr>
+        <w:ind w:left="720"/>
+        <w:rPr>
+          <w:rFonts w:ascii="Courier New" w:hAnsi="Courier New" w:cs="Courier New"/>
+          <w:sz w:val="20"/>
+          <w:szCs w:val="20"/>
+        </w:rPr>
+      </w:pPr>
+      <w:r>
+        <w:rPr>
+          <w:rFonts w:ascii="Courier New" w:hAnsi="Courier New" w:cs="Courier New"/>
+          <w:sz w:val="20"/>
+          <w:szCs w:val="20"/>
+        </w:rPr>
+        <w:t xml:space="preserve">    'IN': 7,</w:t>
+      </w:r>
+    </w:p>
+    <w:p>
+      <w:pPr>
+        <w:ind w:left="720"/>
+        <w:rPr>
+          <w:rFonts w:ascii="Courier New" w:hAnsi="Courier New" w:cs="Courier New"/>
+          <w:sz w:val="20"/>
+          <w:szCs w:val="20"/>
+        </w:rPr>
+      </w:pPr>
+      <w:r>
+        <w:rPr>
+          <w:rFonts w:ascii="Courier New" w:hAnsi="Courier New" w:cs="Courier New"/>
+          <w:sz w:val="20"/>
+          <w:szCs w:val="20"/>
+        </w:rPr>
+        <w:t xml:space="preserve">    'JJ': 8,</w:t>
+      </w:r>
+    </w:p>
+    <w:p>
+      <w:pPr>
+        <w:ind w:left="720"/>
+        <w:rPr>
+          <w:rFonts w:ascii="Courier New" w:hAnsi="Courier New" w:cs="Courier New"/>
+          <w:sz w:val="20"/>
+          <w:szCs w:val="20"/>
+        </w:rPr>
+      </w:pPr>
+      <w:r>
+        <w:rPr>
+          <w:rFonts w:ascii="Courier New" w:hAnsi="Courier New" w:cs="Courier New"/>
+          <w:sz w:val="20"/>
+          <w:szCs w:val="20"/>
+        </w:rPr>
+        <w:t xml:space="preserve">    'JJR': 9,</w:t>
+      </w:r>
+    </w:p>
+    <w:p>
+      <w:pPr>
+        <w:ind w:left="720"/>
+        <w:rPr>
+          <w:rFonts w:ascii="Courier New" w:hAnsi="Courier New" w:cs="Courier New"/>
+          <w:sz w:val="20"/>
+          <w:szCs w:val="20"/>
+        </w:rPr>
+      </w:pPr>
+      <w:r>
+        <w:rPr>
+          <w:rFonts w:ascii="Courier New" w:hAnsi="Courier New" w:cs="Courier New"/>
+          <w:sz w:val="20"/>
+          <w:szCs w:val="20"/>
+        </w:rPr>
+        <w:t xml:space="preserve">    'JJS': 10,</w:t>
+      </w:r>
+    </w:p>
+    <w:p>
+      <w:pPr>
+        <w:ind w:left="720"/>
+        <w:rPr>
+          <w:rFonts w:ascii="Courier New" w:hAnsi="Courier New" w:cs="Courier New"/>
+          <w:sz w:val="20"/>
+          <w:szCs w:val="20"/>
+        </w:rPr>
+      </w:pPr>
+      <w:r>
+        <w:rPr>
+          <w:rFonts w:ascii="Courier New" w:hAnsi="Courier New" w:cs="Courier New"/>
+          <w:sz w:val="20"/>
+          <w:szCs w:val="20"/>
+        </w:rPr>
+        <w:t xml:space="preserve">    'LS': 11,</w:t>
+      </w:r>
+    </w:p>
+    <w:p>
+      <w:pPr>
+        <w:ind w:left="720"/>
+        <w:rPr>
+          <w:rFonts w:ascii="Courier New" w:hAnsi="Courier New" w:cs="Courier New"/>
+          <w:sz w:val="20"/>
+          <w:szCs w:val="20"/>
+        </w:rPr>
+      </w:pPr>
+      <w:r>
+        <w:rPr>
+          <w:rFonts w:ascii="Courier New" w:hAnsi="Courier New" w:cs="Courier New"/>
+          <w:sz w:val="20"/>
+          <w:szCs w:val="20"/>
+        </w:rPr>
+        <w:t xml:space="preserve">    'MD': 12,</w:t>
+      </w:r>
+    </w:p>
+    <w:p>
+      <w:pPr>
+        <w:ind w:left="720"/>
+        <w:rPr>
+          <w:rFonts w:ascii="Courier New" w:hAnsi="Courier New" w:cs="Courier New"/>
+          <w:sz w:val="20"/>
+          <w:szCs w:val="20"/>
+        </w:rPr>
+      </w:pPr>
+      <w:r>
+        <w:rPr>
+          <w:rFonts w:ascii="Courier New" w:hAnsi="Courier New" w:cs="Courier New"/>
+          <w:sz w:val="20"/>
+          <w:szCs w:val="20"/>
+        </w:rPr>
+        <w:t xml:space="preserve">    'NN': 13,</w:t>
+      </w:r>
+    </w:p>
+    <w:p>
+      <w:pPr>
+        <w:ind w:left="720"/>
+        <w:rPr>
+          <w:rFonts w:ascii="Courier New" w:hAnsi="Courier New" w:cs="Courier New"/>
+          <w:sz w:val="20"/>
+          <w:szCs w:val="20"/>
+        </w:rPr>
+      </w:pPr>
+      <w:r>
+        <w:rPr>
+          <w:rFonts w:ascii="Courier New" w:hAnsi="Courier New" w:cs="Courier New"/>
+          <w:sz w:val="20"/>
+          <w:szCs w:val="20"/>
+        </w:rPr>
+        <w:t xml:space="preserve">    'NNS': 14,</w:t>
+      </w:r>
+    </w:p>
+    <w:p>
+      <w:pPr>
+        <w:ind w:left="720"/>
+        <w:rPr>
+          <w:rFonts w:ascii="Courier New" w:hAnsi="Courier New" w:cs="Courier New"/>
+          <w:sz w:val="20"/>
+          <w:szCs w:val="20"/>
+        </w:rPr>
+      </w:pPr>
+      <w:r>
+        <w:rPr>
+          <w:rFonts w:ascii="Courier New" w:hAnsi="Courier New" w:cs="Courier New"/>
+          <w:sz w:val="20"/>
+          <w:szCs w:val="20"/>
+        </w:rPr>
+        <w:t xml:space="preserve">    'NNP': 15,</w:t>
+      </w:r>
+    </w:p>
+    <w:p>
+      <w:pPr>
+        <w:ind w:left="720"/>
+        <w:rPr>
+          <w:rFonts w:ascii="Courier New" w:hAnsi="Courier New" w:cs="Courier New"/>
+          <w:sz w:val="20"/>
+          <w:szCs w:val="20"/>
+        </w:rPr>
+      </w:pPr>
+      <w:r>
+        <w:rPr>
+          <w:rFonts w:ascii="Courier New" w:hAnsi="Courier New" w:cs="Courier New"/>
+          <w:sz w:val="20"/>
+          <w:szCs w:val="20"/>
+        </w:rPr>
+        <w:t xml:space="preserve">    'NNPS': 16,</w:t>
+      </w:r>
+    </w:p>
+    <w:p>
+      <w:pPr>
+        <w:ind w:left="720"/>
+        <w:rPr>
+          <w:rFonts w:ascii="Courier New" w:hAnsi="Courier New" w:cs="Courier New"/>
+          <w:sz w:val="20"/>
+          <w:szCs w:val="20"/>
+        </w:rPr>
+      </w:pPr>
+      <w:r>
+        <w:rPr>
+          <w:rFonts w:ascii="Courier New" w:hAnsi="Courier New" w:cs="Courier New"/>
+          <w:sz w:val="20"/>
+          <w:szCs w:val="20"/>
+        </w:rPr>
+        <w:t xml:space="preserve">    'PDT': 17,</w:t>
+      </w:r>
+    </w:p>
+    <w:p>
+      <w:pPr>
+        <w:ind w:left="720"/>
+        <w:rPr>
+          <w:rFonts w:ascii="Courier New" w:hAnsi="Courier New" w:cs="Courier New"/>
+          <w:sz w:val="20"/>
+          <w:szCs w:val="20"/>
+        </w:rPr>
+      </w:pPr>
+      <w:r>
+        <w:rPr>
+          <w:rFonts w:ascii="Courier New" w:hAnsi="Courier New" w:cs="Courier New"/>
+          <w:sz w:val="20"/>
+          <w:szCs w:val="20"/>
+        </w:rPr>
+        <w:t xml:space="preserve">    'POS': 18,</w:t>
+      </w:r>
+    </w:p>
+    <w:p>
+      <w:pPr>
+        <w:ind w:left="720"/>
+        <w:rPr>
+          <w:rFonts w:ascii="Courier New" w:hAnsi="Courier New" w:cs="Courier New"/>
+          <w:sz w:val="20"/>
+          <w:szCs w:val="20"/>
+        </w:rPr>
+      </w:pPr>
+      <w:r>
+        <w:rPr>
+          <w:rFonts w:ascii="Courier New" w:hAnsi="Courier New" w:cs="Courier New"/>
+          <w:sz w:val="20"/>
+          <w:szCs w:val="20"/>
+        </w:rPr>
+        <w:t xml:space="preserve">    'PRP': 19,</w:t>
+      </w:r>
+    </w:p>
+    <w:p>
+      <w:pPr>
+        <w:ind w:left="720"/>
+        <w:rPr>
+          <w:rFonts w:ascii="Courier New" w:hAnsi="Courier New" w:cs="Courier New"/>
+          <w:sz w:val="20"/>
+          <w:szCs w:val="20"/>
+        </w:rPr>
+      </w:pPr>
+      <w:r>
+        <w:rPr>
+          <w:rFonts w:ascii="Courier New" w:hAnsi="Courier New" w:cs="Courier New"/>
+          <w:sz w:val="20"/>
+          <w:szCs w:val="20"/>
+        </w:rPr>
+        <w:t xml:space="preserve">    'PRP$': 20,</w:t>
+      </w:r>
+    </w:p>
+    <w:p>
+      <w:pPr>
+        <w:ind w:left="720"/>
+        <w:rPr>
+          <w:rFonts w:ascii="Courier New" w:hAnsi="Courier New" w:cs="Courier New"/>
+          <w:sz w:val="20"/>
+          <w:szCs w:val="20"/>
+        </w:rPr>
+      </w:pPr>
+      <w:r>
+        <w:rPr>
+          <w:rFonts w:ascii="Courier New" w:hAnsi="Courier New" w:cs="Courier New"/>
+          <w:sz w:val="20"/>
+          <w:szCs w:val="20"/>
+        </w:rPr>
+        <w:t xml:space="preserve">    'RB': 21,</w:t>
+      </w:r>
+    </w:p>
+    <w:p>
+      <w:pPr>
+        <w:ind w:left="720"/>
+        <w:rPr>
+          <w:rFonts w:ascii="Courier New" w:hAnsi="Courier New" w:cs="Courier New"/>
+          <w:sz w:val="20"/>
+          <w:szCs w:val="20"/>
+        </w:rPr>
+      </w:pPr>
+      <w:r>
+        <w:rPr>
+          <w:rFonts w:ascii="Courier New" w:hAnsi="Courier New" w:cs="Courier New"/>
+          <w:sz w:val="20"/>
+          <w:szCs w:val="20"/>
+        </w:rPr>
+        <w:t xml:space="preserve">    'RBR': 22,</w:t>
+      </w:r>
+    </w:p>
+    <w:p>
+      <w:pPr>
+        <w:ind w:left="720"/>
+        <w:rPr>
+          <w:rFonts w:ascii="Courier New" w:hAnsi="Courier New" w:cs="Courier New"/>
+          <w:sz w:val="20"/>
+          <w:szCs w:val="20"/>
+        </w:rPr>
+      </w:pPr>
+      <w:r>
+        <w:rPr>
+          <w:rFonts w:ascii="Courier New" w:hAnsi="Courier New" w:cs="Courier New"/>
+          <w:sz w:val="20"/>
+          <w:szCs w:val="20"/>
+        </w:rPr>
+        <w:t xml:space="preserve">    'RBS': 23,</w:t>
+      </w:r>
+    </w:p>
+    <w:p>
+      <w:pPr>
+        <w:ind w:left="720"/>
+        <w:rPr>
+          <w:rFonts w:ascii="Courier New" w:hAnsi="Courier New" w:cs="Courier New"/>
+          <w:sz w:val="20"/>
+          <w:szCs w:val="20"/>
+        </w:rPr>
+      </w:pPr>
+      <w:r>
+        <w:rPr>
+          <w:rFonts w:ascii="Courier New" w:hAnsi="Courier New" w:cs="Courier New"/>
+          <w:sz w:val="20"/>
+          <w:szCs w:val="20"/>
+        </w:rPr>
+        <w:t xml:space="preserve">    'RP': 24,</w:t>
+      </w:r>
+    </w:p>
+    <w:p>
+      <w:pPr>
+        <w:ind w:left="720"/>
+        <w:rPr>
+          <w:rFonts w:ascii="Courier New" w:hAnsi="Courier New" w:cs="Courier New"/>
+          <w:sz w:val="20"/>
+          <w:szCs w:val="20"/>
+        </w:rPr>
+      </w:pPr>
+      <w:r>
+        <w:rPr>
+          <w:rFonts w:ascii="Courier New" w:hAnsi="Courier New" w:cs="Courier New"/>
+          <w:sz w:val="20"/>
+          <w:szCs w:val="20"/>
+        </w:rPr>
+        <w:t xml:space="preserve">    'SYM': 25,</w:t>
+      </w:r>
+    </w:p>
+    <w:p>
+      <w:pPr>
+        <w:ind w:left="720"/>
+        <w:rPr>
+          <w:rFonts w:ascii="Courier New" w:hAnsi="Courier New" w:cs="Courier New"/>
+          <w:sz w:val="20"/>
+          <w:szCs w:val="20"/>
+        </w:rPr>
+      </w:pPr>
+      <w:r>
+        <w:rPr>
+          <w:rFonts w:ascii="Courier New" w:hAnsi="Courier New" w:cs="Courier New"/>
+          <w:sz w:val="20"/>
+          <w:szCs w:val="20"/>
+        </w:rPr>
+        <w:t xml:space="preserve">    'TO': 26,</w:t>
+      </w:r>
+    </w:p>
+    <w:p>
+      <w:pPr>
+        <w:ind w:left="720"/>
+        <w:rPr>
+          <w:rFonts w:ascii="Courier New" w:hAnsi="Courier New" w:cs="Courier New"/>
+          <w:sz w:val="20"/>
+          <w:szCs w:val="20"/>
+        </w:rPr>
+      </w:pPr>
+      <w:r>
+        <w:rPr>
+          <w:rFonts w:ascii="Courier New" w:hAnsi="Courier New" w:cs="Courier New"/>
+          <w:sz w:val="20"/>
+          <w:szCs w:val="20"/>
+        </w:rPr>
+        <w:t xml:space="preserve">    'UH': 27,</w:t>
+      </w:r>
+    </w:p>
+    <w:p>
+      <w:pPr>
+        <w:ind w:left="720"/>
+        <w:rPr>
+          <w:rFonts w:ascii="Courier New" w:hAnsi="Courier New" w:cs="Courier New"/>
+          <w:sz w:val="20"/>
+          <w:szCs w:val="20"/>
+        </w:rPr>
+      </w:pPr>
+      <w:r>
+        <w:rPr>
+          <w:rFonts w:ascii="Courier New" w:hAnsi="Courier New" w:cs="Courier New"/>
+          <w:sz w:val="20"/>
+          <w:szCs w:val="20"/>
+        </w:rPr>
+        <w:t xml:space="preserve">    'VB': 28,</w:t>
+      </w:r>
+    </w:p>
+    <w:p>
+      <w:pPr>
+        <w:ind w:left="720"/>
+        <w:rPr>
+          <w:rFonts w:ascii="Courier New" w:hAnsi="Courier New" w:cs="Courier New"/>
+          <w:sz w:val="20"/>
+          <w:szCs w:val="20"/>
+        </w:rPr>
+      </w:pPr>
+      <w:r>
+        <w:rPr>
+          <w:rFonts w:ascii="Courier New" w:hAnsi="Courier New" w:cs="Courier New"/>
+          <w:sz w:val="20"/>
+          <w:szCs w:val="20"/>
+        </w:rPr>
+        <w:t xml:space="preserve">    'VBD': 29,</w:t>
+      </w:r>
+    </w:p>
+    <w:p>
+      <w:pPr>
+        <w:ind w:left="720"/>
+        <w:rPr>
+          <w:rFonts w:ascii="Courier New" w:hAnsi="Courier New" w:cs="Courier New"/>
+          <w:sz w:val="20"/>
+          <w:szCs w:val="20"/>
+        </w:rPr>
+      </w:pPr>
+      <w:r>
+        <w:rPr>
+          <w:rFonts w:ascii="Courier New" w:hAnsi="Courier New" w:cs="Courier New"/>
+          <w:sz w:val="20"/>
+          <w:szCs w:val="20"/>
+        </w:rPr>
+        <w:lastRenderedPageBreak/>
+        <w:t xml:space="preserve">    'VBG': 30,</w:t>
+      </w:r>
+    </w:p>
+    <w:p>
+      <w:pPr>
+        <w:ind w:left="720"/>
+        <w:rPr>
+          <w:rFonts w:ascii="Courier New" w:hAnsi="Courier New" w:cs="Courier New"/>
+          <w:sz w:val="20"/>
+          <w:szCs w:val="20"/>
+        </w:rPr>
+      </w:pPr>
+      <w:r>
+        <w:rPr>
+          <w:rFonts w:ascii="Courier New" w:hAnsi="Courier New" w:cs="Courier New"/>
+          <w:sz w:val="20"/>
+          <w:szCs w:val="20"/>
+        </w:rPr>
+        <w:t xml:space="preserve">    'VBN': 31,</w:t>
+      </w:r>
+    </w:p>
+    <w:p>
+      <w:pPr>
+        <w:ind w:left="720"/>
+        <w:rPr>
+          <w:rFonts w:ascii="Courier New" w:hAnsi="Courier New" w:cs="Courier New"/>
+          <w:sz w:val="20"/>
+          <w:szCs w:val="20"/>
+        </w:rPr>
+      </w:pPr>
+      <w:r>
+        <w:rPr>
+          <w:rFonts w:ascii="Courier New" w:hAnsi="Courier New" w:cs="Courier New"/>
+          <w:sz w:val="20"/>
+          <w:szCs w:val="20"/>
+        </w:rPr>
+        <w:t xml:space="preserve">    'VBP': 32,</w:t>
+      </w:r>
+    </w:p>
+    <w:p>
+      <w:pPr>
+        <w:ind w:left="720"/>
+        <w:rPr>
+          <w:rFonts w:ascii="Courier New" w:hAnsi="Courier New" w:cs="Courier New"/>
+          <w:sz w:val="20"/>
+          <w:szCs w:val="20"/>
+        </w:rPr>
+      </w:pPr>
+      <w:r>
+        <w:rPr>
+          <w:rFonts w:ascii="Courier New" w:hAnsi="Courier New" w:cs="Courier New"/>
+          <w:sz w:val="20"/>
+          <w:szCs w:val="20"/>
+        </w:rPr>
+        <w:t xml:space="preserve">    'VBZ': 33,</w:t>
+      </w:r>
+    </w:p>
+    <w:p>
+      <w:pPr>
+        <w:ind w:left="720"/>
+        <w:rPr>
+          <w:rFonts w:ascii="Courier New" w:hAnsi="Courier New" w:cs="Courier New"/>
+          <w:sz w:val="20"/>
+          <w:szCs w:val="20"/>
+        </w:rPr>
+      </w:pPr>
+      <w:r>
+        <w:rPr>
+          <w:rFonts w:ascii="Courier New" w:hAnsi="Courier New" w:cs="Courier New"/>
+          <w:sz w:val="20"/>
+          <w:szCs w:val="20"/>
+        </w:rPr>
+        <w:t xml:space="preserve">    'WDT': 34,</w:t>
+      </w:r>
+    </w:p>
+    <w:p>
+      <w:pPr>
+        <w:ind w:left="720"/>
+        <w:rPr>
+          <w:rFonts w:ascii="Courier New" w:hAnsi="Courier New" w:cs="Courier New"/>
+          <w:sz w:val="20"/>
+          <w:szCs w:val="20"/>
+        </w:rPr>
+      </w:pPr>
+      <w:r>
+        <w:rPr>
+          <w:rFonts w:ascii="Courier New" w:hAnsi="Courier New" w:cs="Courier New"/>
+          <w:sz w:val="20"/>
+          <w:szCs w:val="20"/>
+        </w:rPr>
+        <w:t xml:space="preserve">    'WP': 35,</w:t>
+      </w:r>
+    </w:p>
+    <w:p>
+      <w:pPr>
+        <w:ind w:left="720"/>
+        <w:rPr>
+          <w:rFonts w:ascii="Courier New" w:hAnsi="Courier New" w:cs="Courier New"/>
+          <w:sz w:val="20"/>
+          <w:szCs w:val="20"/>
+        </w:rPr>
+      </w:pPr>
+      <w:r>
+        <w:rPr>
+          <w:rFonts w:ascii="Courier New" w:hAnsi="Courier New" w:cs="Courier New"/>
+          <w:sz w:val="20"/>
+          <w:szCs w:val="20"/>
+        </w:rPr>
+        <w:t xml:space="preserve">    'WP$': 36,</w:t>
+      </w:r>
+    </w:p>
+    <w:p>
+      <w:pPr>
+        <w:ind w:left="720"/>
+        <w:rPr>
+          <w:rFonts w:ascii="Courier New" w:hAnsi="Courier New" w:cs="Courier New"/>
+          <w:sz w:val="20"/>
+          <w:szCs w:val="20"/>
+        </w:rPr>
+      </w:pPr>
+      <w:r>
+        <w:rPr>
+          <w:rFonts w:ascii="Courier New" w:hAnsi="Courier New" w:cs="Courier New"/>
+          <w:sz w:val="20"/>
+          <w:szCs w:val="20"/>
+        </w:rPr>
+        <w:t xml:space="preserve">    'WRB': 37</w:t>
+      </w:r>
+    </w:p>
+    <w:p>
+      <w:pPr>
+        <w:ind w:left="720"/>
+        <w:rPr>
+          <w:rFonts w:ascii="Courier New" w:hAnsi="Courier New" w:cs="Courier New"/>
+          <w:sz w:val="20"/>
+          <w:szCs w:val="20"/>
+        </w:rPr>
+      </w:pPr>
+      <w:r>
+        <w:rPr>
+          <w:rFonts w:ascii="Courier New" w:hAnsi="Courier New" w:cs="Courier New"/>
+          <w:sz w:val="20"/>
+          <w:szCs w:val="20"/>
+        </w:rPr>
+        <w:t>}</w:t>
       </w:r>
     </w:p>
     <w:sectPr>
@@ -13781,7 +14614,7 @@
 </file>
 
 <file path=customXml/itemProps2.xml><?xml version="1.0" encoding="utf-8"?>
-<ds:datastoreItem xmlns:ds="http://schemas.openxmlformats.org/officeDocument/2006/customXml" ds:itemID="{D2D40E2D-E8B6-4BCC-8F2E-BC557E202C5D}">
+<ds:datastoreItem xmlns:ds="http://schemas.openxmlformats.org/officeDocument/2006/customXml" ds:itemID="{DAE8F846-9E13-4FC0-B4F5-6A733D93249C}">
   <ds:schemaRefs>
     <ds:schemaRef ds:uri="http://schemas.openxmlformats.org/officeDocument/2006/bibliography"/>
   </ds:schemaRefs>

</xml_diff>

<commit_message>
#24: write-up.docx, adjusted language
</commit_message>
<xml_diff>
--- a/hw2/write-up.docx
+++ b/hw2/write-up.docx
@@ -1366,7 +1366,14 @@
           <w:sz w:val="24"/>
           <w:szCs w:val="24"/>
         </w:rPr>
-        <w:t xml:space="preserve">visualization is contingent to </w:t>
+        <w:t xml:space="preserve">visualization is contingent </w:t>
+      </w:r>
+      <w:r>
+        <w:rPr>
+          <w:sz w:val="24"/>
+          <w:szCs w:val="24"/>
+        </w:rPr>
+        <w:t xml:space="preserve">on </w:t>
       </w:r>
       <w:r>
         <w:rPr>
@@ -2720,7 +2727,21 @@
           <w:sz w:val="24"/>
           <w:szCs w:val="24"/>
         </w:rPr>
-        <w:t>the implemented code (available in Appendix below</w:t>
+        <w:t xml:space="preserve">the implemented code (available in Appendix </w:t>
+      </w:r>
+      <w:r>
+        <w:rPr>
+          <w:sz w:val="24"/>
+          <w:szCs w:val="24"/>
+        </w:rPr>
+        <w:t xml:space="preserve">B, D, and I </w:t>
+      </w:r>
+      <w:r>
+        <w:rPr>
+          <w:sz w:val="24"/>
+          <w:szCs w:val="24"/>
+        </w:rPr>
+        <w:t>below</w:t>
       </w:r>
       <w:r>
         <w:rPr>
@@ -3008,16 +3029,7 @@
           <w:sz w:val="24"/>
           <w:szCs w:val="24"/>
         </w:rPr>
-        <w:t>, the</w:t>
-      </w:r>
-      <w:bookmarkStart w:id="0" w:name="_GoBack"/>
-      <w:bookmarkEnd w:id="0"/>
-      <w:r>
-        <w:rPr>
-          <w:sz w:val="24"/>
-          <w:szCs w:val="24"/>
-        </w:rPr>
-        <w:t xml:space="preserve"> POS approach may not have enough </w:t>
+        <w:t xml:space="preserve">, the POS approach may not have enough </w:t>
       </w:r>
       <w:r>
         <w:rPr>
@@ -3097,19 +3109,21 @@
         </w:rPr>
         <w:t xml:space="preserve">visualization is </w:t>
       </w:r>
-      <w:r>
-        <w:rPr>
-          <w:sz w:val="24"/>
-          <w:szCs w:val="24"/>
-        </w:rPr>
-        <w:t>straightforward and</w:t>
-      </w:r>
-      <w:r>
-        <w:rPr>
-          <w:sz w:val="24"/>
-          <w:szCs w:val="24"/>
-        </w:rPr>
-        <w:t xml:space="preserve"> align with the above confusion matrices.</w:t>
+      <w:proofErr w:type="spellStart"/>
+      <w:r>
+        <w:rPr>
+          <w:sz w:val="24"/>
+          <w:szCs w:val="24"/>
+        </w:rPr>
+        <w:t>correspondg</w:t>
+      </w:r>
+      <w:proofErr w:type="spellEnd"/>
+      <w:r>
+        <w:rPr>
+          <w:sz w:val="24"/>
+          <w:szCs w:val="24"/>
+        </w:rPr>
+        <w:t xml:space="preserve"> with the above confusion matrices.</w:t>
       </w:r>
     </w:p>
     <w:p>
@@ -3574,21 +3588,28 @@
           <w:sz w:val="24"/>
           <w:szCs w:val="24"/>
         </w:rPr>
-        <w:t xml:space="preserve">, provide </w:t>
-      </w:r>
-      <w:r>
-        <w:rPr>
-          <w:sz w:val="24"/>
-          <w:szCs w:val="24"/>
-        </w:rPr>
-        <w:t xml:space="preserve">the data scientists some room for creativity. </w:t>
-      </w:r>
-      <w:r>
-        <w:rPr>
-          <w:sz w:val="24"/>
-          <w:szCs w:val="24"/>
-        </w:rPr>
-        <w:t xml:space="preserve">Specifically, implementing a single algorithm once, is not a good </w:t>
+        <w:t>, provide</w:t>
+      </w:r>
+      <w:r>
+        <w:rPr>
+          <w:sz w:val="24"/>
+          <w:szCs w:val="24"/>
+        </w:rPr>
+        <w:t xml:space="preserve"> data scientists room for creativity. </w:t>
+      </w:r>
+      <w:r>
+        <w:rPr>
+          <w:sz w:val="24"/>
+          <w:szCs w:val="24"/>
+        </w:rPr>
+        <w:t>Moreover</w:t>
+      </w:r>
+      <w:r>
+        <w:rPr>
+          <w:sz w:val="24"/>
+          <w:szCs w:val="24"/>
+        </w:rPr>
+        <w:t xml:space="preserve">, implementing a single algorithm once, is not a good </w:t>
       </w:r>
       <w:r>
         <w:rPr>
@@ -3757,7 +3778,14 @@
           <w:sz w:val="24"/>
           <w:szCs w:val="24"/>
         </w:rPr>
-        <w:t xml:space="preserve"> An interesting extension to the overall results could include</w:t>
+        <w:t xml:space="preserve"> An interesting extension to the overall results could in</w:t>
+      </w:r>
+      <w:r>
+        <w:rPr>
+          <w:sz w:val="24"/>
+          <w:szCs w:val="24"/>
+        </w:rPr>
+        <w:t>volve</w:t>
       </w:r>
       <w:r>
         <w:rPr>
@@ -3827,7 +3855,16 @@
           <w:sz w:val="24"/>
           <w:szCs w:val="24"/>
         </w:rPr>
-        <w:t xml:space="preserve"> possible room for improvements.</w:t>
+        <w:t xml:space="preserve"> possible</w:t>
+      </w:r>
+      <w:bookmarkStart w:id="0" w:name="_GoBack"/>
+      <w:bookmarkEnd w:id="0"/>
+      <w:r>
+        <w:rPr>
+          <w:sz w:val="24"/>
+          <w:szCs w:val="24"/>
+        </w:rPr>
+        <w:t xml:space="preserve"> improvements.</w:t>
       </w:r>
       <w:r>
         <w:rPr>
@@ -14614,7 +14651,7 @@
 </file>
 
 <file path=customXml/itemProps2.xml><?xml version="1.0" encoding="utf-8"?>
-<ds:datastoreItem xmlns:ds="http://schemas.openxmlformats.org/officeDocument/2006/customXml" ds:itemID="{DAE8F846-9E13-4FC0-B4F5-6A733D93249C}">
+<ds:datastoreItem xmlns:ds="http://schemas.openxmlformats.org/officeDocument/2006/customXml" ds:itemID="{07117759-FF50-479D-B37E-405DE415FBE9}">
   <ds:schemaRefs>
     <ds:schemaRef ds:uri="http://schemas.openxmlformats.org/officeDocument/2006/bibliography"/>
   </ds:schemaRefs>

</xml_diff>

<commit_message>
#40: refactor hw2/h3 write up by including NB approaches
</commit_message>
<xml_diff>
--- a/hw2/write-up.docx
+++ b/hw2/write-up.docx
@@ -1743,14 +1743,96 @@
           <w:sz w:val="24"/>
           <w:szCs w:val="24"/>
         </w:rPr>
-        <w:t xml:space="preserve"> Finally, </w:t>
-      </w:r>
-      <w:r>
-        <w:rPr>
-          <w:sz w:val="24"/>
-          <w:szCs w:val="24"/>
-        </w:rPr>
-        <w:t>individual results were combined to generate an overall result.</w:t>
+        <w:t xml:space="preserve"> </w:t>
+      </w:r>
+      <w:r>
+        <w:rPr>
+          <w:sz w:val="24"/>
+          <w:szCs w:val="24"/>
+        </w:rPr>
+        <w:t xml:space="preserve"> Specifically, t</w:t>
+      </w:r>
+      <w:r>
+        <w:rPr>
+          <w:sz w:val="24"/>
+          <w:szCs w:val="24"/>
+        </w:rPr>
+        <w:t>he ensemble classifiers implemented a Multinomial Naïve Bayes (MNB)</w:t>
+      </w:r>
+      <w:r>
+        <w:rPr>
+          <w:rStyle w:val="FootnoteReference"/>
+          <w:sz w:val="24"/>
+          <w:szCs w:val="24"/>
+        </w:rPr>
+        <w:footnoteReference w:id="9"/>
+      </w:r>
+      <w:r>
+        <w:rPr>
+          <w:sz w:val="24"/>
+          <w:szCs w:val="24"/>
+        </w:rPr>
+        <w:t xml:space="preserve">. However, given the dataset was </w:t>
+      </w:r>
+      <w:r>
+        <w:rPr>
+          <w:sz w:val="24"/>
+          <w:szCs w:val="24"/>
+        </w:rPr>
+        <w:lastRenderedPageBreak/>
+        <w:t>relatively small, a Bernoulli Naïve Bayes</w:t>
+      </w:r>
+      <w:r>
+        <w:rPr>
+          <w:rStyle w:val="FootnoteReference"/>
+          <w:sz w:val="24"/>
+          <w:szCs w:val="24"/>
+        </w:rPr>
+        <w:footnoteReference w:id="10"/>
+      </w:r>
+      <w:r>
+        <w:rPr>
+          <w:sz w:val="24"/>
+          <w:szCs w:val="24"/>
+        </w:rPr>
+        <w:t xml:space="preserve"> would have been more appropriate.</w:t>
+      </w:r>
+      <w:r>
+        <w:rPr>
+          <w:sz w:val="24"/>
+          <w:szCs w:val="24"/>
+        </w:rPr>
+        <w:t xml:space="preserve">  </w:t>
+      </w:r>
+      <w:r>
+        <w:rPr>
+          <w:sz w:val="24"/>
+          <w:szCs w:val="24"/>
+        </w:rPr>
+        <w:t>Once results were obtained for each classif</w:t>
+      </w:r>
+      <w:r>
+        <w:rPr>
+          <w:sz w:val="24"/>
+          <w:szCs w:val="24"/>
+        </w:rPr>
+        <w:t>i</w:t>
+      </w:r>
+      <w:bookmarkStart w:id="0" w:name="_GoBack"/>
+      <w:bookmarkEnd w:id="0"/>
+      <w:r>
+        <w:rPr>
+          <w:sz w:val="24"/>
+          <w:szCs w:val="24"/>
+        </w:rPr>
+        <w:t>er, they w</w:t>
+      </w:r>
+      <w:r>
+        <w:rPr>
+          <w:sz w:val="24"/>
+          <w:szCs w:val="24"/>
+        </w:rPr>
+        <w:t>ere combined to generate an overall result.</w:t>
       </w:r>
     </w:p>
     <w:p>
@@ -1937,7 +2019,7 @@
           <w:sz w:val="24"/>
           <w:szCs w:val="24"/>
         </w:rPr>
-        <w:footnoteReference w:id="9"/>
+        <w:footnoteReference w:id="11"/>
       </w:r>
       <w:r>
         <w:rPr>
@@ -2126,7 +2208,7 @@
           <w:sz w:val="24"/>
           <w:szCs w:val="24"/>
         </w:rPr>
-        <w:footnoteReference w:id="10"/>
+        <w:footnoteReference w:id="12"/>
       </w:r>
       <w:r>
         <w:rPr>
@@ -2282,7 +2364,7 @@
           <w:sz w:val="24"/>
           <w:szCs w:val="24"/>
         </w:rPr>
-        <w:footnoteReference w:id="11"/>
+        <w:footnoteReference w:id="13"/>
       </w:r>
       <w:r>
         <w:rPr>
@@ -3022,7 +3104,7 @@
           <w:sz w:val="24"/>
           <w:szCs w:val="24"/>
         </w:rPr>
-        <w:footnoteReference w:id="12"/>
+        <w:footnoteReference w:id="14"/>
       </w:r>
       <w:r>
         <w:rPr>
@@ -3109,15 +3191,27 @@
         </w:rPr>
         <w:t xml:space="preserve">visualization is </w:t>
       </w:r>
-      <w:proofErr w:type="spellStart"/>
-      <w:r>
-        <w:rPr>
-          <w:sz w:val="24"/>
-          <w:szCs w:val="24"/>
-        </w:rPr>
-        <w:t>correspondg</w:t>
-      </w:r>
-      <w:proofErr w:type="spellEnd"/>
+      <w:r>
+        <w:rPr>
+          <w:sz w:val="24"/>
+          <w:szCs w:val="24"/>
+        </w:rPr>
+        <w:t>correspond</w:t>
+      </w:r>
+      <w:r>
+        <w:rPr>
+          <w:sz w:val="24"/>
+          <w:szCs w:val="24"/>
+        </w:rPr>
+        <w:t>in</w:t>
+      </w:r>
+      <w:r>
+        <w:rPr>
+          <w:sz w:val="24"/>
+          <w:szCs w:val="24"/>
+        </w:rPr>
+        <w:t>g</w:t>
+      </w:r>
       <w:r>
         <w:rPr>
           <w:sz w:val="24"/>
@@ -3855,16 +3949,7 @@
           <w:sz w:val="24"/>
           <w:szCs w:val="24"/>
         </w:rPr>
-        <w:t xml:space="preserve"> possible</w:t>
-      </w:r>
-      <w:bookmarkStart w:id="0" w:name="_GoBack"/>
-      <w:bookmarkEnd w:id="0"/>
-      <w:r>
-        <w:rPr>
-          <w:sz w:val="24"/>
-          <w:szCs w:val="24"/>
-        </w:rPr>
-        <w:t xml:space="preserve"> improvements.</w:t>
+        <w:t xml:space="preserve"> possible improvements.</w:t>
       </w:r>
       <w:r>
         <w:rPr>
@@ -13251,12 +13336,66 @@
           <w:rPr>
             <w:rStyle w:val="Hyperlink"/>
           </w:rPr>
+          <w:t>https://scikit-learn.org/stable/modules/generated/sklearn.naive_bayes.MultinomialNB.html</w:t>
+        </w:r>
+      </w:hyperlink>
+    </w:p>
+  </w:footnote>
+  <w:footnote w:id="10">
+    <w:p>
+      <w:pPr>
+        <w:pStyle w:val="FootnoteText"/>
+        <w:rPr>
+          <w:lang w:val="en-CA"/>
+        </w:rPr>
+      </w:pPr>
+      <w:r>
+        <w:rPr>
+          <w:rStyle w:val="FootnoteReference"/>
+        </w:rPr>
+        <w:footnoteRef/>
+      </w:r>
+      <w:r>
+        <w:t xml:space="preserve"> </w:t>
+      </w:r>
+      <w:hyperlink r:id="rId10" w:history="1">
+        <w:r>
+          <w:rPr>
+            <w:rStyle w:val="Hyperlink"/>
+          </w:rPr>
+          <w:t>https://scikit-learn.org/stable/modules/generated/sklearn.naive_bayes.BernoulliNB.html</w:t>
+        </w:r>
+      </w:hyperlink>
+    </w:p>
+  </w:footnote>
+  <w:footnote w:id="11">
+    <w:p>
+      <w:pPr>
+        <w:pStyle w:val="FootnoteText"/>
+        <w:rPr>
+          <w:lang w:val="en-CA"/>
+        </w:rPr>
+      </w:pPr>
+      <w:r>
+        <w:rPr>
+          <w:rStyle w:val="FootnoteReference"/>
+        </w:rPr>
+        <w:footnoteRef/>
+      </w:r>
+      <w:r>
+        <w:t xml:space="preserve"> </w:t>
+      </w:r>
+      <w:hyperlink r:id="rId11" w:history="1">
+        <w:r>
+          <w:rPr>
+            <w:rStyle w:val="Hyperlink"/>
+          </w:rPr>
           <w:t>https://github.com/jeff1evesque/ist-736-hw/blob/master/data/sample-sentiment.csv</w:t>
         </w:r>
       </w:hyperlink>
     </w:p>
   </w:footnote>
-  <w:footnote w:id="10">
+  <w:footnote w:id="12">
     <w:p>
       <w:pPr>
         <w:pStyle w:val="FootnoteText"/>
@@ -13273,7 +13412,7 @@
       <w:r>
         <w:t xml:space="preserve"> </w:t>
       </w:r>
-      <w:hyperlink r:id="rId10" w:history="1">
+      <w:hyperlink r:id="rId12" w:history="1">
         <w:r>
           <w:rPr>
             <w:rStyle w:val="Hyperlink"/>
@@ -13283,7 +13422,7 @@
       </w:hyperlink>
     </w:p>
   </w:footnote>
-  <w:footnote w:id="11">
+  <w:footnote w:id="13">
     <w:p>
       <w:pPr>
         <w:pStyle w:val="FootnoteText"/>
@@ -13300,7 +13439,7 @@
       <w:r>
         <w:t xml:space="preserve"> </w:t>
       </w:r>
-      <w:hyperlink r:id="rId11" w:history="1">
+      <w:hyperlink r:id="rId13" w:history="1">
         <w:r>
           <w:rPr>
             <w:rStyle w:val="Hyperlink"/>
@@ -13310,7 +13449,7 @@
       </w:hyperlink>
     </w:p>
   </w:footnote>
-  <w:footnote w:id="12">
+  <w:footnote w:id="14">
     <w:p>
       <w:pPr>
         <w:pStyle w:val="FootnoteText"/>
@@ -13327,7 +13466,7 @@
       <w:r>
         <w:t xml:space="preserve"> </w:t>
       </w:r>
-      <w:hyperlink r:id="rId12" w:history="1">
+      <w:hyperlink r:id="rId14" w:history="1">
         <w:r>
           <w:rPr>
             <w:rStyle w:val="Hyperlink"/>
@@ -14651,7 +14790,7 @@
 </file>
 
 <file path=customXml/itemProps2.xml><?xml version="1.0" encoding="utf-8"?>
-<ds:datastoreItem xmlns:ds="http://schemas.openxmlformats.org/officeDocument/2006/customXml" ds:itemID="{07117759-FF50-479D-B37E-405DE415FBE9}">
+<ds:datastoreItem xmlns:ds="http://schemas.openxmlformats.org/officeDocument/2006/customXml" ds:itemID="{147FC457-6EB1-4419-AA27-EA6EC5CCF65F}">
   <ds:schemaRefs>
     <ds:schemaRef ds:uri="http://schemas.openxmlformats.org/officeDocument/2006/bibliography"/>
   </ds:schemaRefs>

</xml_diff>